<commit_message>
fixed comments and checked code before handing in oblig
</commit_message>
<xml_diff>
--- a/Oblig2/Oblig2_StefanBStrand.docx
+++ b/Oblig2/Oblig2_StefanBStrand.docx
@@ -31,6 +31,15 @@
         </w:rPr>
         <w:t xml:space="preserve"> 2 – Programmering 2</w:t>
       </w:r>
+      <w:r>
+        <w:rPr>
+          <w:b/>
+          <w:bCs/>
+          <w:u w:val="single"/>
+          <w:lang w:val="nb-NO"/>
+        </w:rPr>
+        <w:t xml:space="preserve"> - Teori</w:t>
+      </w:r>
     </w:p>
     <w:p>
       <w:pPr>
@@ -878,20 +887,18 @@
           <w:lang w:val="nb-NO" w:eastAsia="en-GB"/>
           <w14:ligatures w14:val="none"/>
         </w:rPr>
-        <w:t xml:space="preserve"> kan være gunstig i at det kan gjøre koden enklere å lese og forstå da forskjellige metoder altså har samme </w:t>
-      </w:r>
-      <w:proofErr w:type="gramStart"/>
-      <w:r>
-        <w:rPr>
-          <w:rFonts w:eastAsia="Times New Roman" w:cstheme="minorHAnsi"/>
-          <w:color w:val="23201F"/>
-          <w:kern w:val="0"/>
-          <w:lang w:val="nb-NO" w:eastAsia="en-GB"/>
-          <w14:ligatures w14:val="none"/>
-        </w:rPr>
-        <w:t>navn</w:t>
-      </w:r>
-      <w:proofErr w:type="gramEnd"/>
+        <w:t xml:space="preserve"> kan være gunstig i at det kan gjøre koden enklere å lese og forstå da forskjellige metoder altså har samme navn</w:t>
+      </w:r>
+      <w:r>
+        <w:rPr>
+          <w:rFonts w:eastAsia="Times New Roman" w:cstheme="minorHAnsi"/>
+          <w:color w:val="23201F"/>
+          <w:kern w:val="0"/>
+          <w:lang w:val="nb-NO" w:eastAsia="en-GB"/>
+          <w14:ligatures w14:val="none"/>
+        </w:rPr>
+        <w:t>,</w:t>
+      </w:r>
       <w:r>
         <w:rPr>
           <w:rFonts w:eastAsia="Times New Roman" w:cstheme="minorHAnsi"/>
@@ -934,37 +941,25 @@
         </w:rPr>
         <w:t xml:space="preserve"> kan også gjøre det enklere å bruke klassen/metoden da det er mye lettere å huske ett metode-navn for en metode som </w:t>
       </w:r>
-      <w:proofErr w:type="gramStart"/>
-      <w:r>
-        <w:rPr>
-          <w:rFonts w:eastAsia="Times New Roman" w:cstheme="minorHAnsi"/>
-          <w:color w:val="23201F"/>
-          <w:kern w:val="0"/>
-          <w:lang w:val="nb-NO" w:eastAsia="en-GB"/>
-          <w14:ligatures w14:val="none"/>
-        </w:rPr>
-        <w:t xml:space="preserve">utfører  </w:t>
-      </w:r>
-      <w:r>
-        <w:rPr>
-          <w:rFonts w:eastAsia="Times New Roman" w:cstheme="minorHAnsi"/>
-          <w:color w:val="23201F"/>
-          <w:kern w:val="0"/>
-          <w:lang w:val="nb-NO" w:eastAsia="en-GB"/>
-          <w14:ligatures w14:val="none"/>
-        </w:rPr>
-        <w:t>flere</w:t>
-      </w:r>
-      <w:proofErr w:type="gramEnd"/>
-      <w:r>
-        <w:rPr>
-          <w:rFonts w:eastAsia="Times New Roman" w:cstheme="minorHAnsi"/>
-          <w:color w:val="23201F"/>
-          <w:kern w:val="0"/>
-          <w:lang w:val="nb-NO" w:eastAsia="en-GB"/>
-          <w14:ligatures w14:val="none"/>
-        </w:rPr>
-        <w:t xml:space="preserve"> lignende operasjoner. </w:t>
+      <w:r>
+        <w:rPr>
+          <w:rFonts w:eastAsia="Times New Roman" w:cstheme="minorHAnsi"/>
+          <w:color w:val="23201F"/>
+          <w:kern w:val="0"/>
+          <w:lang w:val="nb-NO" w:eastAsia="en-GB"/>
+          <w14:ligatures w14:val="none"/>
+        </w:rPr>
+        <w:t xml:space="preserve">utfører </w:t>
+      </w:r>
+      <w:r>
+        <w:rPr>
+          <w:rFonts w:eastAsia="Times New Roman" w:cstheme="minorHAnsi"/>
+          <w:color w:val="23201F"/>
+          <w:kern w:val="0"/>
+          <w:lang w:val="nb-NO" w:eastAsia="en-GB"/>
+          <w14:ligatures w14:val="none"/>
+        </w:rPr>
+        <w:t xml:space="preserve">lignende operasjoner. </w:t>
       </w:r>
       <w:r>
         <w:rPr>
@@ -1305,7 +1300,7 @@
           <w:lang w:val="nb-NO" w:eastAsia="en-GB"/>
           <w14:ligatures w14:val="none"/>
         </w:rPr>
-        <w:t xml:space="preserve"> (det å arve) er begrenset til en klasse. Altså, for eksempel kan kun klassen «bil» bruke </w:t>
+        <w:t xml:space="preserve"> (det å arve) er begrenset til en klasse. Altså, for eksempel kan klassen «bil» bruke </w:t>
       </w:r>
       <w:proofErr w:type="spellStart"/>
       <w:r>
@@ -1878,6 +1873,8 @@
       <w:r>
         <w:rPr>
           <w:rFonts w:eastAsia="Times New Roman" w:cstheme="minorHAnsi"/>
+          <w:b/>
+          <w:bCs/>
           <w:color w:val="23201F"/>
           <w:kern w:val="0"/>
           <w:lang w:val="nb-NO" w:eastAsia="en-GB"/>
@@ -1889,6 +1886,8 @@
       <w:r>
         <w:rPr>
           <w:rFonts w:eastAsia="Times New Roman" w:cstheme="minorHAnsi"/>
+          <w:b/>
+          <w:bCs/>
           <w:color w:val="23201F"/>
           <w:kern w:val="0"/>
           <w:lang w:val="nb-NO" w:eastAsia="en-GB"/>
@@ -1900,6 +1899,8 @@
       <w:r>
         <w:rPr>
           <w:rFonts w:eastAsia="Times New Roman" w:cstheme="minorHAnsi"/>
+          <w:b/>
+          <w:bCs/>
           <w:color w:val="23201F"/>
           <w:kern w:val="0"/>
           <w:lang w:val="nb-NO" w:eastAsia="en-GB"/>
@@ -1911,6 +1912,8 @@
       <w:r>
         <w:rPr>
           <w:rFonts w:eastAsia="Times New Roman" w:cstheme="minorHAnsi"/>
+          <w:b/>
+          <w:bCs/>
           <w:color w:val="23201F"/>
           <w:kern w:val="0"/>
           <w:lang w:val="nb-NO" w:eastAsia="en-GB"/>
@@ -1922,12 +1925,24 @@
       <w:r>
         <w:rPr>
           <w:rFonts w:eastAsia="Times New Roman" w:cstheme="minorHAnsi"/>
-          <w:color w:val="23201F"/>
-          <w:kern w:val="0"/>
-          <w:lang w:val="nb-NO" w:eastAsia="en-GB"/>
-          <w14:ligatures w14:val="none"/>
-        </w:rPr>
-        <w:t xml:space="preserve"> – klasser, variabler og metoder: </w:t>
+          <w:b/>
+          <w:bCs/>
+          <w:color w:val="23201F"/>
+          <w:kern w:val="0"/>
+          <w:lang w:val="nb-NO" w:eastAsia="en-GB"/>
+          <w14:ligatures w14:val="none"/>
+        </w:rPr>
+        <w:t xml:space="preserve"> – klasser, variabler og metoder</w:t>
+      </w:r>
+      <w:r>
+        <w:rPr>
+          <w:rFonts w:eastAsia="Times New Roman" w:cstheme="minorHAnsi"/>
+          <w:color w:val="23201F"/>
+          <w:kern w:val="0"/>
+          <w:lang w:val="nb-NO" w:eastAsia="en-GB"/>
+          <w14:ligatures w14:val="none"/>
+        </w:rPr>
+        <w:t xml:space="preserve">: </w:t>
       </w:r>
     </w:p>
     <w:p>
@@ -2071,7 +2086,47 @@
           <w:lang w:val="nb-NO" w:eastAsia="en-GB"/>
           <w14:ligatures w14:val="none"/>
         </w:rPr>
-        <w:t xml:space="preserve">Oppsummert så er private en restriktiv </w:t>
+        <w:t xml:space="preserve">Oppsummert så er </w:t>
+      </w:r>
+      <w:r>
+        <w:rPr>
+          <w:rFonts w:eastAsia="Times New Roman" w:cstheme="minorHAnsi"/>
+          <w:color w:val="23201F"/>
+          <w:kern w:val="0"/>
+          <w:lang w:val="nb-NO" w:eastAsia="en-GB"/>
+          <w14:ligatures w14:val="none"/>
+        </w:rPr>
+        <w:t>«</w:t>
+      </w:r>
+      <w:r>
+        <w:rPr>
+          <w:rFonts w:eastAsia="Times New Roman" w:cstheme="minorHAnsi"/>
+          <w:color w:val="23201F"/>
+          <w:kern w:val="0"/>
+          <w:lang w:val="nb-NO" w:eastAsia="en-GB"/>
+          <w14:ligatures w14:val="none"/>
+        </w:rPr>
+        <w:t>private</w:t>
+      </w:r>
+      <w:r>
+        <w:rPr>
+          <w:rFonts w:eastAsia="Times New Roman" w:cstheme="minorHAnsi"/>
+          <w:color w:val="23201F"/>
+          <w:kern w:val="0"/>
+          <w:lang w:val="nb-NO" w:eastAsia="en-GB"/>
+          <w14:ligatures w14:val="none"/>
+        </w:rPr>
+        <w:t>»</w:t>
+      </w:r>
+      <w:r>
+        <w:rPr>
+          <w:rFonts w:eastAsia="Times New Roman" w:cstheme="minorHAnsi"/>
+          <w:color w:val="23201F"/>
+          <w:kern w:val="0"/>
+          <w:lang w:val="nb-NO" w:eastAsia="en-GB"/>
+          <w14:ligatures w14:val="none"/>
+        </w:rPr>
+        <w:t xml:space="preserve"> en restriktiv </w:t>
       </w:r>
       <w:proofErr w:type="spellStart"/>
       <w:r>
@@ -2573,12 +2628,24 @@
       <w:r>
         <w:rPr>
           <w:rFonts w:eastAsia="Times New Roman" w:cstheme="minorHAnsi"/>
-          <w:color w:val="23201F"/>
-          <w:kern w:val="0"/>
-          <w:lang w:val="nb-NO" w:eastAsia="en-GB"/>
-          <w14:ligatures w14:val="none"/>
-        </w:rPr>
-        <w:t xml:space="preserve">This: </w:t>
+          <w:b/>
+          <w:bCs/>
+          <w:color w:val="23201F"/>
+          <w:kern w:val="0"/>
+          <w:lang w:val="nb-NO" w:eastAsia="en-GB"/>
+          <w14:ligatures w14:val="none"/>
+        </w:rPr>
+        <w:t>This:</w:t>
+      </w:r>
+      <w:r>
+        <w:rPr>
+          <w:rFonts w:eastAsia="Times New Roman" w:cstheme="minorHAnsi"/>
+          <w:color w:val="23201F"/>
+          <w:kern w:val="0"/>
+          <w:lang w:val="nb-NO" w:eastAsia="en-GB"/>
+          <w14:ligatures w14:val="none"/>
+        </w:rPr>
+        <w:t xml:space="preserve"> </w:t>
       </w:r>
       <w:r>
         <w:rPr>
@@ -2842,18 +2909,18 @@
           <w:lang w:val="nb-NO" w:eastAsia="en-GB"/>
           <w14:ligatures w14:val="none"/>
         </w:rPr>
-        <w:t>) eksempelvis: super.</w:t>
-      </w:r>
-      <w:proofErr w:type="spellStart"/>
-      <w:r>
-        <w:rPr>
-          <w:rFonts w:eastAsia="Times New Roman" w:cstheme="minorHAnsi"/>
-          <w:color w:val="23201F"/>
-          <w:kern w:val="0"/>
-          <w:lang w:val="nb-NO" w:eastAsia="en-GB"/>
-          <w14:ligatures w14:val="none"/>
-        </w:rPr>
-        <w:t>drive</w:t>
+        <w:t xml:space="preserve">) eksempelvis: </w:t>
+      </w:r>
+      <w:proofErr w:type="spellStart"/>
+      <w:r>
+        <w:rPr>
+          <w:rFonts w:eastAsia="Times New Roman" w:cstheme="minorHAnsi"/>
+          <w:color w:val="23201F"/>
+          <w:kern w:val="0"/>
+          <w:lang w:val="nb-NO" w:eastAsia="en-GB"/>
+          <w14:ligatures w14:val="none"/>
+        </w:rPr>
+        <w:t>super.drive</w:t>
       </w:r>
       <w:proofErr w:type="spellEnd"/>
       <w:r>

</xml_diff>